<commit_message>
Updated Test Configurations documents with extensions needed for visual studio
</commit_message>
<xml_diff>
--- a/Test Configurations.docx
+++ b/Test Configurations.docx
@@ -36,7 +36,43 @@
         <w:rPr>
           <w:lang w:val="en-US"/>
         </w:rPr>
-        <w:t xml:space="preserve"> Add your GitHub user, reponame , Authorization Key  in app.config file</w:t>
+        <w:t xml:space="preserve"> Add your GitHub user, </w:t>
+      </w:r>
+      <w:proofErr w:type="spellStart"/>
+      <w:proofErr w:type="gramStart"/>
+      <w:r>
+        <w:rPr>
+          <w:lang w:val="en-US"/>
+        </w:rPr>
+        <w:t>reponame</w:t>
+      </w:r>
+      <w:proofErr w:type="spellEnd"/>
+      <w:r>
+        <w:rPr>
+          <w:lang w:val="en-US"/>
+        </w:rPr>
+        <w:t xml:space="preserve"> ,</w:t>
+      </w:r>
+      <w:proofErr w:type="gramEnd"/>
+      <w:r>
+        <w:rPr>
+          <w:lang w:val="en-US"/>
+        </w:rPr>
+        <w:t xml:space="preserve"> Authorization Key  in </w:t>
+      </w:r>
+      <w:proofErr w:type="spellStart"/>
+      <w:r>
+        <w:rPr>
+          <w:lang w:val="en-US"/>
+        </w:rPr>
+        <w:t>app.config</w:t>
+      </w:r>
+      <w:proofErr w:type="spellEnd"/>
+      <w:r>
+        <w:rPr>
+          <w:lang w:val="en-US"/>
+        </w:rPr>
+        <w:t xml:space="preserve"> file</w:t>
       </w:r>
     </w:p>
     <w:p>
@@ -170,6 +206,7 @@
         </w:rPr>
         <w:t>utf-8</w:t>
       </w:r>
+      <w:proofErr w:type="gramStart"/>
       <w:r>
         <w:rPr>
           <w:rFonts w:ascii="Consolas" w:hAnsi="Consolas" w:cs="Consolas"/>
@@ -186,7 +223,17 @@
           <w:sz w:val="19"/>
           <w:szCs w:val="19"/>
         </w:rPr>
-        <w:t xml:space="preserve"> ?&gt;</w:t>
+        <w:t xml:space="preserve"> ?</w:t>
+      </w:r>
+      <w:proofErr w:type="gramEnd"/>
+      <w:r>
+        <w:rPr>
+          <w:rFonts w:ascii="Consolas" w:hAnsi="Consolas" w:cs="Consolas"/>
+          <w:color w:val="0000FF"/>
+          <w:sz w:val="19"/>
+          <w:szCs w:val="19"/>
+        </w:rPr>
+        <w:t>&gt;</w:t>
       </w:r>
     </w:p>
     <w:p>
@@ -255,6 +302,7 @@
         <w:tab/>
         <w:t>&lt;</w:t>
       </w:r>
+      <w:proofErr w:type="spellStart"/>
       <w:r>
         <w:rPr>
           <w:rFonts w:ascii="Consolas" w:hAnsi="Consolas" w:cs="Consolas"/>
@@ -264,6 +312,7 @@
         </w:rPr>
         <w:t>appSettings</w:t>
       </w:r>
+      <w:proofErr w:type="spellEnd"/>
       <w:r>
         <w:rPr>
           <w:rFonts w:ascii="Consolas" w:hAnsi="Consolas" w:cs="Consolas"/>
@@ -352,6 +401,7 @@
         </w:rPr>
         <w:t>"</w:t>
       </w:r>
+      <w:proofErr w:type="spellStart"/>
       <w:r>
         <w:rPr>
           <w:rFonts w:ascii="Consolas" w:hAnsi="Consolas" w:cs="Consolas"/>
@@ -361,6 +411,7 @@
         </w:rPr>
         <w:t>GitHubUser</w:t>
       </w:r>
+      <w:proofErr w:type="spellEnd"/>
       <w:r>
         <w:rPr>
           <w:rFonts w:ascii="Consolas" w:hAnsi="Consolas" w:cs="Consolas"/>
@@ -406,6 +457,7 @@
         </w:rPr>
         <w:t>"</w:t>
       </w:r>
+      <w:proofErr w:type="spellStart"/>
       <w:r>
         <w:rPr>
           <w:rFonts w:ascii="Consolas" w:hAnsi="Consolas" w:cs="Consolas"/>
@@ -415,6 +467,7 @@
         </w:rPr>
         <w:t>yourGitHubUser</w:t>
       </w:r>
+      <w:proofErr w:type="spellEnd"/>
       <w:r>
         <w:rPr>
           <w:rFonts w:ascii="Consolas" w:hAnsi="Consolas" w:cs="Consolas"/>
@@ -512,6 +565,7 @@
         </w:rPr>
         <w:t>"</w:t>
       </w:r>
+      <w:proofErr w:type="spellStart"/>
       <w:r>
         <w:rPr>
           <w:rFonts w:ascii="Consolas" w:hAnsi="Consolas" w:cs="Consolas"/>
@@ -521,6 +575,7 @@
         </w:rPr>
         <w:t>repoName</w:t>
       </w:r>
+      <w:proofErr w:type="spellEnd"/>
       <w:r>
         <w:rPr>
           <w:rFonts w:ascii="Consolas" w:hAnsi="Consolas" w:cs="Consolas"/>
@@ -566,6 +621,7 @@
         </w:rPr>
         <w:t>"</w:t>
       </w:r>
+      <w:proofErr w:type="spellStart"/>
       <w:r>
         <w:rPr>
           <w:rFonts w:ascii="Consolas" w:hAnsi="Consolas" w:cs="Consolas"/>
@@ -575,6 +631,7 @@
         </w:rPr>
         <w:t>yourrepoName</w:t>
       </w:r>
+      <w:proofErr w:type="spellEnd"/>
       <w:r>
         <w:rPr>
           <w:rFonts w:ascii="Consolas" w:hAnsi="Consolas" w:cs="Consolas"/>
@@ -672,6 +729,7 @@
         </w:rPr>
         <w:t>"</w:t>
       </w:r>
+      <w:proofErr w:type="spellStart"/>
       <w:r>
         <w:rPr>
           <w:rFonts w:ascii="Consolas" w:hAnsi="Consolas" w:cs="Consolas"/>
@@ -681,6 +739,7 @@
         </w:rPr>
         <w:t>AuthToken</w:t>
       </w:r>
+      <w:proofErr w:type="spellEnd"/>
       <w:r>
         <w:rPr>
           <w:rFonts w:ascii="Consolas" w:hAnsi="Consolas" w:cs="Consolas"/>
@@ -726,6 +785,7 @@
         </w:rPr>
         <w:t>"</w:t>
       </w:r>
+      <w:proofErr w:type="spellStart"/>
       <w:r>
         <w:rPr>
           <w:rFonts w:ascii="Consolas" w:hAnsi="Consolas" w:cs="Consolas"/>
@@ -735,6 +795,7 @@
         </w:rPr>
         <w:t>yourAuthToken</w:t>
       </w:r>
+      <w:proofErr w:type="spellEnd"/>
       <w:r>
         <w:rPr>
           <w:rFonts w:ascii="Consolas" w:hAnsi="Consolas" w:cs="Consolas"/>
@@ -778,6 +839,7 @@
         <w:tab/>
         <w:t>&lt;/</w:t>
       </w:r>
+      <w:proofErr w:type="spellStart"/>
       <w:r>
         <w:rPr>
           <w:rFonts w:ascii="Consolas" w:hAnsi="Consolas" w:cs="Consolas"/>
@@ -787,6 +849,7 @@
         </w:rPr>
         <w:t>appSettings</w:t>
       </w:r>
+      <w:proofErr w:type="spellEnd"/>
       <w:r>
         <w:rPr>
           <w:rFonts w:ascii="Consolas" w:hAnsi="Consolas" w:cs="Consolas"/>
@@ -891,12 +954,28 @@
           <w:lang w:val="en-US"/>
         </w:rPr>
       </w:pPr>
-      <w:r>
-        <w:rPr>
-          <w:lang w:val="en-US"/>
-        </w:rPr>
-        <w:t>BDD : Specflow</w:t>
-      </w:r>
+      <w:proofErr w:type="gramStart"/>
+      <w:r>
+        <w:rPr>
+          <w:lang w:val="en-US"/>
+        </w:rPr>
+        <w:t>BDD :</w:t>
+      </w:r>
+      <w:proofErr w:type="gramEnd"/>
+      <w:r>
+        <w:rPr>
+          <w:lang w:val="en-US"/>
+        </w:rPr>
+        <w:t xml:space="preserve"> </w:t>
+      </w:r>
+      <w:proofErr w:type="spellStart"/>
+      <w:r>
+        <w:rPr>
+          <w:lang w:val="en-US"/>
+        </w:rPr>
+        <w:t>Specflow</w:t>
+      </w:r>
+      <w:proofErr w:type="spellEnd"/>
     </w:p>
     <w:p>
       <w:pPr>
@@ -909,11 +988,19 @@
           <w:lang w:val="en-US"/>
         </w:rPr>
       </w:pPr>
-      <w:r>
-        <w:rPr>
-          <w:lang w:val="en-US"/>
-        </w:rPr>
-        <w:t>RestSharp Http Client</w:t>
+      <w:proofErr w:type="spellStart"/>
+      <w:r>
+        <w:rPr>
+          <w:lang w:val="en-US"/>
+        </w:rPr>
+        <w:t>RestSharp</w:t>
+      </w:r>
+      <w:proofErr w:type="spellEnd"/>
+      <w:r>
+        <w:rPr>
+          <w:lang w:val="en-US"/>
+        </w:rPr>
+        <w:t xml:space="preserve"> Http Client</w:t>
       </w:r>
     </w:p>
     <w:p>
@@ -931,19 +1018,94 @@
         <w:rPr>
           <w:lang w:val="en-US"/>
         </w:rPr>
-        <w:t xml:space="preserve">Json </w:t>
-      </w:r>
-      <w:r>
-        <w:rPr>
-          <w:lang w:val="en-US"/>
-        </w:rPr>
-        <w:t>Handler:</w:t>
-      </w:r>
-      <w:r>
-        <w:rPr>
-          <w:lang w:val="en-US"/>
-        </w:rPr>
-        <w:t xml:space="preserve"> Newtonsoft Json</w:t>
+        <w:t xml:space="preserve">Json Handler: </w:t>
+      </w:r>
+      <w:proofErr w:type="spellStart"/>
+      <w:r>
+        <w:rPr>
+          <w:lang w:val="en-US"/>
+        </w:rPr>
+        <w:t>Newtonsoft</w:t>
+      </w:r>
+      <w:proofErr w:type="spellEnd"/>
+      <w:r>
+        <w:rPr>
+          <w:lang w:val="en-US"/>
+        </w:rPr>
+        <w:t xml:space="preserve"> Json</w:t>
+      </w:r>
+    </w:p>
+    <w:p>
+      <w:pPr>
+        <w:rPr>
+          <w:b/>
+          <w:u w:val="single"/>
+          <w:lang w:val="en-US"/>
+        </w:rPr>
+      </w:pPr>
+      <w:r>
+        <w:rPr>
+          <w:b/>
+          <w:u w:val="single"/>
+          <w:lang w:val="en-US"/>
+        </w:rPr>
+        <w:t>Visual studio Extensions</w:t>
+      </w:r>
+    </w:p>
+    <w:p>
+      <w:pPr>
+        <w:pStyle w:val="ListParagraph"/>
+        <w:numPr>
+          <w:ilvl w:val="0"/>
+          <w:numId w:val="4"/>
+        </w:numPr>
+        <w:rPr>
+          <w:b/>
+          <w:u w:val="single"/>
+          <w:lang w:val="en-US"/>
+        </w:rPr>
+      </w:pPr>
+      <w:proofErr w:type="spellStart"/>
+      <w:r>
+        <w:rPr>
+          <w:b/>
+          <w:u w:val="single"/>
+          <w:lang w:val="en-US"/>
+        </w:rPr>
+        <w:t>Specflow</w:t>
+      </w:r>
+      <w:proofErr w:type="spellEnd"/>
+    </w:p>
+    <w:p>
+      <w:pPr>
+        <w:pStyle w:val="ListParagraph"/>
+        <w:numPr>
+          <w:ilvl w:val="0"/>
+          <w:numId w:val="4"/>
+        </w:numPr>
+        <w:rPr>
+          <w:b/>
+          <w:u w:val="single"/>
+          <w:lang w:val="en-US"/>
+        </w:rPr>
+      </w:pPr>
+      <w:proofErr w:type="spellStart"/>
+      <w:r>
+        <w:rPr>
+          <w:b/>
+          <w:u w:val="single"/>
+          <w:lang w:val="en-US"/>
+        </w:rPr>
+        <w:t>Nunit</w:t>
+      </w:r>
+      <w:proofErr w:type="spellEnd"/>
+      <w:r>
+        <w:rPr>
+          <w:b/>
+          <w:u w:val="single"/>
+          <w:lang w:val="en-US"/>
+        </w:rPr>
+        <w:t xml:space="preserve"> Adapter</w:t>
       </w:r>
       <w:bookmarkStart w:id="0" w:name="_GoBack"/>
       <w:bookmarkEnd w:id="0"/>
@@ -988,6 +1150,7 @@
         </w:rPr>
         <w:t xml:space="preserve">Optimize the code in </w:t>
       </w:r>
+      <w:proofErr w:type="spellStart"/>
       <w:r>
         <w:rPr>
           <w:b/>
@@ -1002,7 +1165,16 @@
           <w:bCs/>
           <w:lang w:val="en-US"/>
         </w:rPr>
-        <w:t>.cs class into smaller reusable methods</w:t>
+        <w:t>.cs</w:t>
+      </w:r>
+      <w:proofErr w:type="spellEnd"/>
+      <w:r>
+        <w:rPr>
+          <w:b/>
+          <w:bCs/>
+          <w:lang w:val="en-US"/>
+        </w:rPr>
+        <w:t xml:space="preserve"> class into smaller reusable methods</w:t>
       </w:r>
     </w:p>
     <w:p>
@@ -1282,6 +1454,119 @@
     </w:lvl>
   </w:abstractNum>
   <w:abstractNum w:abstractNumId="2" w15:restartNumberingAfterBreak="0">
+    <w:nsid w:val="7E0B491C"/>
+    <w:multiLevelType w:val="hybridMultilevel"/>
+    <w:tmpl w:val="D2E403FC"/>
+    <w:lvl w:ilvl="0" w:tplc="08090001">
+      <w:start w:val="1"/>
+      <w:numFmt w:val="bullet"/>
+      <w:lvlText w:val=""/>
+      <w:lvlJc w:val="left"/>
+      <w:pPr>
+        <w:ind w:left="720" w:hanging="360"/>
+      </w:pPr>
+      <w:rPr>
+        <w:rFonts w:ascii="Symbol" w:hAnsi="Symbol" w:hint="default"/>
+      </w:rPr>
+    </w:lvl>
+    <w:lvl w:ilvl="1" w:tplc="08090003" w:tentative="1">
+      <w:start w:val="1"/>
+      <w:numFmt w:val="bullet"/>
+      <w:lvlText w:val="o"/>
+      <w:lvlJc w:val="left"/>
+      <w:pPr>
+        <w:ind w:left="1440" w:hanging="360"/>
+      </w:pPr>
+      <w:rPr>
+        <w:rFonts w:ascii="Courier New" w:hAnsi="Courier New" w:cs="Courier New" w:hint="default"/>
+      </w:rPr>
+    </w:lvl>
+    <w:lvl w:ilvl="2" w:tplc="08090005" w:tentative="1">
+      <w:start w:val="1"/>
+      <w:numFmt w:val="bullet"/>
+      <w:lvlText w:val=""/>
+      <w:lvlJc w:val="left"/>
+      <w:pPr>
+        <w:ind w:left="2160" w:hanging="360"/>
+      </w:pPr>
+      <w:rPr>
+        <w:rFonts w:ascii="Wingdings" w:hAnsi="Wingdings" w:hint="default"/>
+      </w:rPr>
+    </w:lvl>
+    <w:lvl w:ilvl="3" w:tplc="08090001" w:tentative="1">
+      <w:start w:val="1"/>
+      <w:numFmt w:val="bullet"/>
+      <w:lvlText w:val=""/>
+      <w:lvlJc w:val="left"/>
+      <w:pPr>
+        <w:ind w:left="2880" w:hanging="360"/>
+      </w:pPr>
+      <w:rPr>
+        <w:rFonts w:ascii="Symbol" w:hAnsi="Symbol" w:hint="default"/>
+      </w:rPr>
+    </w:lvl>
+    <w:lvl w:ilvl="4" w:tplc="08090003" w:tentative="1">
+      <w:start w:val="1"/>
+      <w:numFmt w:val="bullet"/>
+      <w:lvlText w:val="o"/>
+      <w:lvlJc w:val="left"/>
+      <w:pPr>
+        <w:ind w:left="3600" w:hanging="360"/>
+      </w:pPr>
+      <w:rPr>
+        <w:rFonts w:ascii="Courier New" w:hAnsi="Courier New" w:cs="Courier New" w:hint="default"/>
+      </w:rPr>
+    </w:lvl>
+    <w:lvl w:ilvl="5" w:tplc="08090005" w:tentative="1">
+      <w:start w:val="1"/>
+      <w:numFmt w:val="bullet"/>
+      <w:lvlText w:val=""/>
+      <w:lvlJc w:val="left"/>
+      <w:pPr>
+        <w:ind w:left="4320" w:hanging="360"/>
+      </w:pPr>
+      <w:rPr>
+        <w:rFonts w:ascii="Wingdings" w:hAnsi="Wingdings" w:hint="default"/>
+      </w:rPr>
+    </w:lvl>
+    <w:lvl w:ilvl="6" w:tplc="08090001" w:tentative="1">
+      <w:start w:val="1"/>
+      <w:numFmt w:val="bullet"/>
+      <w:lvlText w:val=""/>
+      <w:lvlJc w:val="left"/>
+      <w:pPr>
+        <w:ind w:left="5040" w:hanging="360"/>
+      </w:pPr>
+      <w:rPr>
+        <w:rFonts w:ascii="Symbol" w:hAnsi="Symbol" w:hint="default"/>
+      </w:rPr>
+    </w:lvl>
+    <w:lvl w:ilvl="7" w:tplc="08090003" w:tentative="1">
+      <w:start w:val="1"/>
+      <w:numFmt w:val="bullet"/>
+      <w:lvlText w:val="o"/>
+      <w:lvlJc w:val="left"/>
+      <w:pPr>
+        <w:ind w:left="5760" w:hanging="360"/>
+      </w:pPr>
+      <w:rPr>
+        <w:rFonts w:ascii="Courier New" w:hAnsi="Courier New" w:cs="Courier New" w:hint="default"/>
+      </w:rPr>
+    </w:lvl>
+    <w:lvl w:ilvl="8" w:tplc="08090005" w:tentative="1">
+      <w:start w:val="1"/>
+      <w:numFmt w:val="bullet"/>
+      <w:lvlText w:val=""/>
+      <w:lvlJc w:val="left"/>
+      <w:pPr>
+        <w:ind w:left="6480" w:hanging="360"/>
+      </w:pPr>
+      <w:rPr>
+        <w:rFonts w:ascii="Wingdings" w:hAnsi="Wingdings" w:hint="default"/>
+      </w:rPr>
+    </w:lvl>
+  </w:abstractNum>
+  <w:abstractNum w:abstractNumId="3" w15:restartNumberingAfterBreak="0">
     <w:nsid w:val="7E265BAF"/>
     <w:multiLevelType w:val="hybridMultilevel"/>
     <w:tmpl w:val="2AE27FAA"/>
@@ -1368,13 +1653,16 @@
     </w:lvl>
   </w:abstractNum>
   <w:num w:numId="1">
-    <w:abstractNumId w:val="2"/>
+    <w:abstractNumId w:val="3"/>
   </w:num>
   <w:num w:numId="2">
     <w:abstractNumId w:val="1"/>
   </w:num>
   <w:num w:numId="3">
     <w:abstractNumId w:val="0"/>
+  </w:num>
+  <w:num w:numId="4">
+    <w:abstractNumId w:val="2"/>
   </w:num>
 </w:numbering>
 </file>
@@ -1396,7 +1684,7 @@
       </w:pPr>
     </w:pPrDefault>
   </w:docDefaults>
-  <w:latentStyles w:defLockedState="0" w:defUIPriority="99" w:defSemiHidden="0" w:defUnhideWhenUsed="0" w:defQFormat="0" w:count="376">
+  <w:latentStyles w:defLockedState="0" w:defUIPriority="99" w:defSemiHidden="0" w:defUnhideWhenUsed="0" w:defQFormat="0" w:count="375">
     <w:lsdException w:name="Normal" w:uiPriority="0" w:qFormat="1"/>
     <w:lsdException w:name="heading 1" w:uiPriority="9" w:qFormat="1"/>
     <w:lsdException w:name="heading 2" w:semiHidden="1" w:uiPriority="9" w:unhideWhenUsed="1" w:qFormat="1"/>
@@ -1772,7 +2060,6 @@
     <w:lsdException w:name="Smart Hyperlink" w:semiHidden="1" w:unhideWhenUsed="1"/>
     <w:lsdException w:name="Hashtag" w:semiHidden="1" w:unhideWhenUsed="1"/>
     <w:lsdException w:name="Unresolved Mention" w:semiHidden="1" w:unhideWhenUsed="1"/>
-    <w:lsdException w:name="Smart Link" w:semiHidden="1" w:unhideWhenUsed="1"/>
   </w:latentStyles>
   <w:style w:type="paragraph" w:default="1" w:styleId="Normal">
     <w:name w:val="Normal"/>

</xml_diff>